<commit_message>
theo. Grundlagen BLE überarbeitet
BLE_2.0 enthält die neuen Abschnitte, welche hinzugefügt werden können
BLE_Referenzen enthalten die Referenzen als Kommentar
</commit_message>
<xml_diff>
--- a/Texte von Manuel/BLE.docx
+++ b/Texte von Manuel/BLE.docx
@@ -100,15 +100,13 @@
       <w:r>
         <w:t>Ein weiterer Vorteil der BLE-Technik ist, dass die Bauteile für eine BLE-Kommunikation relativ günstig sind und damit die Geräte ebenfalls günstiger hergestellt werden können.</w:t>
       </w:r>
-      <w:bookmarkStart w:id="0" w:name="_GoBack"/>
-      <w:bookmarkEnd w:id="0"/>
     </w:p>
     <w:p/>
     <w:p>
       <w:r>
         <w:t xml:space="preserve">Quellen: </w:t>
       </w:r>
-      <w:hyperlink r:id="rId4" w:history="1">
+      <w:hyperlink r:id="rId5" w:history="1">
         <w:r>
           <w:rPr>
             <w:rStyle w:val="Hyperlink"/>
@@ -118,7 +116,7 @@
       </w:hyperlink>
     </w:p>
     <w:p>
-      <w:hyperlink r:id="rId5" w:history="1">
+      <w:hyperlink r:id="rId6" w:history="1">
         <w:r>
           <w:rPr>
             <w:rStyle w:val="Hyperlink"/>
@@ -128,6 +126,1745 @@
       </w:hyperlink>
       <w:r>
         <w:t xml:space="preserve"> </w:t>
+      </w:r>
+    </w:p>
+    <w:p>
+      <w:r>
+        <w:br w:type="page"/>
+      </w:r>
+    </w:p>
+    <w:p>
+      <w:pPr>
+        <w:autoSpaceDE w:val="0"/>
+        <w:autoSpaceDN w:val="0"/>
+        <w:adjustRightInd w:val="0"/>
+        <w:spacing w:after="0" w:line="240" w:lineRule="auto"/>
+        <w:rPr>
+          <w:rFonts w:ascii="CMBX12" w:hAnsi="CMBX12" w:cs="CMBX12"/>
+          <w:sz w:val="34"/>
+          <w:szCs w:val="34"/>
+        </w:rPr>
+      </w:pPr>
+      <w:r>
+        <w:rPr>
+          <w:rFonts w:ascii="CMBX12" w:hAnsi="CMBX12" w:cs="CMBX12"/>
+          <w:sz w:val="34"/>
+          <w:szCs w:val="34"/>
+        </w:rPr>
+        <w:lastRenderedPageBreak/>
+        <w:t xml:space="preserve">2.4 Bluetooth Low </w:t>
+      </w:r>
+      <w:proofErr w:type="spellStart"/>
+      <w:r>
+        <w:rPr>
+          <w:rFonts w:ascii="CMBX12" w:hAnsi="CMBX12" w:cs="CMBX12"/>
+          <w:sz w:val="34"/>
+          <w:szCs w:val="34"/>
+        </w:rPr>
+        <w:t>Energy</w:t>
+      </w:r>
+      <w:proofErr w:type="spellEnd"/>
+    </w:p>
+    <w:p>
+      <w:r>
+        <w:rPr>
+          <w:rFonts w:ascii="CMR12" w:hAnsi="CMR12" w:cs="CMR12"/>
+          <w:sz w:val="24"/>
+          <w:szCs w:val="24"/>
+        </w:rPr>
+        <w:t xml:space="preserve">Bluetooth Low </w:t>
+      </w:r>
+      <w:proofErr w:type="spellStart"/>
+      <w:r>
+        <w:rPr>
+          <w:rFonts w:ascii="CMR12" w:hAnsi="CMR12" w:cs="CMR12"/>
+          <w:sz w:val="24"/>
+          <w:szCs w:val="24"/>
+        </w:rPr>
+        <w:t>Energy</w:t>
+      </w:r>
+      <w:proofErr w:type="spellEnd"/>
+      <w:r>
+        <w:rPr>
+          <w:rFonts w:ascii="CMR12" w:hAnsi="CMR12" w:cs="CMR12"/>
+          <w:sz w:val="24"/>
+          <w:szCs w:val="24"/>
+        </w:rPr>
+        <w:t xml:space="preserve"> (BLE) bezeichnet eine Funktechnik, welche es </w:t>
+      </w:r>
+      <w:proofErr w:type="spellStart"/>
+      <w:r>
+        <w:rPr>
+          <w:rFonts w:ascii="CMR12" w:hAnsi="CMR12" w:cs="CMR12"/>
+          <w:sz w:val="24"/>
+          <w:szCs w:val="24"/>
+        </w:rPr>
+        <w:t>ermoglicht</w:t>
+      </w:r>
+      <w:proofErr w:type="spellEnd"/>
+      <w:r>
+        <w:rPr>
+          <w:rFonts w:ascii="CMR12" w:hAnsi="CMR12" w:cs="CMR12"/>
+          <w:sz w:val="24"/>
+          <w:szCs w:val="24"/>
+        </w:rPr>
+        <w:t>, Daten</w:t>
+      </w:r>
+      <w:r>
+        <w:rPr>
+          <w:rFonts w:ascii="CMR12" w:hAnsi="CMR12" w:cs="CMR12"/>
+          <w:sz w:val="24"/>
+          <w:szCs w:val="24"/>
+        </w:rPr>
+        <w:t xml:space="preserve"> </w:t>
+      </w:r>
+      <w:r>
+        <w:rPr>
+          <w:rFonts w:ascii="CMR12" w:hAnsi="CMR12" w:cs="CMR12"/>
+          <w:sz w:val="24"/>
+          <w:szCs w:val="24"/>
+        </w:rPr>
+        <w:t xml:space="preserve">zwischen </w:t>
+      </w:r>
+      <w:proofErr w:type="spellStart"/>
+      <w:r>
+        <w:rPr>
+          <w:rFonts w:ascii="CMR12" w:hAnsi="CMR12" w:cs="CMR12"/>
+          <w:sz w:val="24"/>
+          <w:szCs w:val="24"/>
+        </w:rPr>
+        <w:t>Geraten</w:t>
+      </w:r>
+      <w:proofErr w:type="spellEnd"/>
+      <w:r>
+        <w:rPr>
+          <w:rFonts w:ascii="CMR12" w:hAnsi="CMR12" w:cs="CMR12"/>
+          <w:sz w:val="24"/>
+          <w:szCs w:val="24"/>
+        </w:rPr>
+        <w:t xml:space="preserve"> auszutauschen. Der Vorteil von Bluetooth Low </w:t>
+      </w:r>
+      <w:proofErr w:type="spellStart"/>
+      <w:r>
+        <w:rPr>
+          <w:rFonts w:ascii="CMR12" w:hAnsi="CMR12" w:cs="CMR12"/>
+          <w:sz w:val="24"/>
+          <w:szCs w:val="24"/>
+        </w:rPr>
+        <w:t>Energy</w:t>
+      </w:r>
+      <w:proofErr w:type="spellEnd"/>
+      <w:r>
+        <w:rPr>
+          <w:rFonts w:ascii="CMR12" w:hAnsi="CMR12" w:cs="CMR12"/>
+          <w:sz w:val="24"/>
+          <w:szCs w:val="24"/>
+        </w:rPr>
+        <w:t xml:space="preserve"> ist der niedrigere</w:t>
+      </w:r>
+      <w:r>
+        <w:rPr>
+          <w:rFonts w:ascii="CMR12" w:hAnsi="CMR12" w:cs="CMR12"/>
+          <w:sz w:val="24"/>
+          <w:szCs w:val="24"/>
+        </w:rPr>
+        <w:t xml:space="preserve"> </w:t>
+      </w:r>
+      <w:r>
+        <w:rPr>
+          <w:rFonts w:ascii="CMR12" w:hAnsi="CMR12" w:cs="CMR12"/>
+          <w:sz w:val="24"/>
+          <w:szCs w:val="24"/>
+        </w:rPr>
+        <w:t>Energieverbrauch im Gegensatz zum traditionellen Bluetooth. Das Bluetooth Low</w:t>
+      </w:r>
+      <w:r>
+        <w:rPr>
+          <w:rFonts w:ascii="CMR12" w:hAnsi="CMR12" w:cs="CMR12"/>
+          <w:sz w:val="24"/>
+          <w:szCs w:val="24"/>
+        </w:rPr>
+        <w:t xml:space="preserve"> </w:t>
+      </w:r>
+      <w:proofErr w:type="spellStart"/>
+      <w:r>
+        <w:rPr>
+          <w:rFonts w:ascii="CMR12" w:hAnsi="CMR12" w:cs="CMR12"/>
+          <w:sz w:val="24"/>
+          <w:szCs w:val="24"/>
+        </w:rPr>
+        <w:t>Energy</w:t>
+      </w:r>
+      <w:proofErr w:type="spellEnd"/>
+      <w:r>
+        <w:rPr>
+          <w:rFonts w:ascii="CMR12" w:hAnsi="CMR12" w:cs="CMR12"/>
+          <w:sz w:val="24"/>
+          <w:szCs w:val="24"/>
+        </w:rPr>
+        <w:t xml:space="preserve"> Protokoll </w:t>
+      </w:r>
+      <w:proofErr w:type="spellStart"/>
+      <w:r>
+        <w:rPr>
+          <w:rFonts w:ascii="CMR12" w:hAnsi="CMR12" w:cs="CMR12"/>
+          <w:sz w:val="24"/>
+          <w:szCs w:val="24"/>
+        </w:rPr>
+        <w:t>gehort</w:t>
+      </w:r>
+      <w:proofErr w:type="spellEnd"/>
+      <w:r>
+        <w:rPr>
+          <w:rFonts w:ascii="CMR12" w:hAnsi="CMR12" w:cs="CMR12"/>
+          <w:sz w:val="24"/>
+          <w:szCs w:val="24"/>
+        </w:rPr>
+        <w:t xml:space="preserve"> zum Bluetooth Core </w:t>
+      </w:r>
+      <w:proofErr w:type="spellStart"/>
+      <w:r>
+        <w:rPr>
+          <w:rFonts w:ascii="CMR12" w:hAnsi="CMR12" w:cs="CMR12"/>
+          <w:sz w:val="24"/>
+          <w:szCs w:val="24"/>
+        </w:rPr>
+        <w:t>Speci_cation</w:t>
+      </w:r>
+      <w:proofErr w:type="spellEnd"/>
+      <w:r>
+        <w:rPr>
+          <w:rFonts w:ascii="CMR12" w:hAnsi="CMR12" w:cs="CMR12"/>
+          <w:sz w:val="24"/>
+          <w:szCs w:val="24"/>
+        </w:rPr>
+        <w:t xml:space="preserve"> Version 4.0, wo auch das</w:t>
+      </w:r>
+      <w:r>
+        <w:rPr>
+          <w:rFonts w:ascii="CMR12" w:hAnsi="CMR12" w:cs="CMR12"/>
+          <w:sz w:val="24"/>
+          <w:szCs w:val="24"/>
+        </w:rPr>
+        <w:t xml:space="preserve"> </w:t>
+      </w:r>
+      <w:r>
+        <w:rPr>
+          <w:rFonts w:ascii="CMR12" w:hAnsi="CMR12" w:cs="CMR12"/>
+          <w:sz w:val="24"/>
+          <w:szCs w:val="24"/>
+        </w:rPr>
+        <w:t xml:space="preserve">Classic Bluetooth Protokoll und das Bluetooth </w:t>
+      </w:r>
+      <w:proofErr w:type="gramStart"/>
+      <w:r>
+        <w:rPr>
+          <w:rFonts w:ascii="CMR12" w:hAnsi="CMR12" w:cs="CMR12"/>
+          <w:sz w:val="24"/>
+          <w:szCs w:val="24"/>
+        </w:rPr>
+        <w:t>High Speed</w:t>
+      </w:r>
+      <w:proofErr w:type="gramEnd"/>
+      <w:r>
+        <w:rPr>
+          <w:rFonts w:ascii="CMR12" w:hAnsi="CMR12" w:cs="CMR12"/>
+          <w:sz w:val="24"/>
+          <w:szCs w:val="24"/>
+        </w:rPr>
+        <w:t xml:space="preserve"> Protokoll enthalten sind.</w:t>
+      </w:r>
+      <w:r>
+        <w:rPr>
+          <w:rFonts w:ascii="CMR12" w:hAnsi="CMR12" w:cs="CMR12"/>
+          <w:sz w:val="24"/>
+          <w:szCs w:val="24"/>
+        </w:rPr>
+        <w:t xml:space="preserve"> </w:t>
+      </w:r>
+      <w:r>
+        <w:rPr>
+          <w:rFonts w:ascii="CMR12" w:hAnsi="CMR12" w:cs="CMR12"/>
+          <w:sz w:val="24"/>
+          <w:szCs w:val="24"/>
+        </w:rPr>
+        <w:t xml:space="preserve">Die Bluetooth Core </w:t>
+      </w:r>
+      <w:proofErr w:type="spellStart"/>
+      <w:r>
+        <w:rPr>
+          <w:rFonts w:ascii="CMR12" w:hAnsi="CMR12" w:cs="CMR12"/>
+          <w:sz w:val="24"/>
+          <w:szCs w:val="24"/>
+        </w:rPr>
+        <w:t>Speci_cation</w:t>
+      </w:r>
+      <w:proofErr w:type="spellEnd"/>
+      <w:r>
+        <w:rPr>
+          <w:rFonts w:ascii="CMR12" w:hAnsi="CMR12" w:cs="CMR12"/>
+          <w:sz w:val="24"/>
+          <w:szCs w:val="24"/>
+        </w:rPr>
+        <w:t xml:space="preserve"> Version 4.0 ist besser unter dem Namen Bluetooth</w:t>
+      </w:r>
+      <w:r>
+        <w:rPr>
+          <w:rFonts w:ascii="CMR12" w:hAnsi="CMR12" w:cs="CMR12"/>
+          <w:sz w:val="24"/>
+          <w:szCs w:val="24"/>
+        </w:rPr>
+        <w:t xml:space="preserve"> </w:t>
+      </w:r>
+      <w:r>
+        <w:rPr>
+          <w:rFonts w:ascii="CMR12" w:hAnsi="CMR12" w:cs="CMR12"/>
+          <w:sz w:val="24"/>
+          <w:szCs w:val="24"/>
+        </w:rPr>
+        <w:t xml:space="preserve">Smart bekannt und wurde im Juli 2010 </w:t>
+      </w:r>
+      <w:proofErr w:type="spellStart"/>
+      <w:r>
+        <w:rPr>
+          <w:rFonts w:ascii="CMR12" w:hAnsi="CMR12" w:cs="CMR12"/>
+          <w:sz w:val="24"/>
+          <w:szCs w:val="24"/>
+        </w:rPr>
+        <w:t>vero_entlicht</w:t>
+      </w:r>
+      <w:proofErr w:type="spellEnd"/>
+      <w:r>
+        <w:rPr>
+          <w:rFonts w:ascii="CMR12" w:hAnsi="CMR12" w:cs="CMR12"/>
+          <w:sz w:val="24"/>
+          <w:szCs w:val="24"/>
+        </w:rPr>
+        <w:t xml:space="preserve"> </w:t>
+      </w:r>
+      <w:hyperlink r:id="rId7" w:history="1">
+        <w:r>
+          <w:rPr>
+            <w:rStyle w:val="Hyperlink"/>
+          </w:rPr>
+          <w:t>https://www.youtube.com/wa</w:t>
+        </w:r>
+        <w:r>
+          <w:rPr>
+            <w:rStyle w:val="Hyperlink"/>
+          </w:rPr>
+          <w:t>t</w:t>
+        </w:r>
+        <w:r>
+          <w:rPr>
+            <w:rStyle w:val="Hyperlink"/>
+          </w:rPr>
+          <w:t>ch?v=AIHpSCYOQNI</w:t>
+        </w:r>
+      </w:hyperlink>
+      <w:r>
+        <w:t xml:space="preserve"> </w:t>
+      </w:r>
+    </w:p>
+    <w:p>
+      <w:pPr>
+        <w:autoSpaceDE w:val="0"/>
+        <w:autoSpaceDN w:val="0"/>
+        <w:adjustRightInd w:val="0"/>
+        <w:spacing w:after="0" w:line="240" w:lineRule="auto"/>
+        <w:rPr>
+          <w:rFonts w:ascii="CMR12" w:hAnsi="CMR12" w:cs="CMR12"/>
+          <w:sz w:val="24"/>
+          <w:szCs w:val="24"/>
+        </w:rPr>
+      </w:pPr>
+    </w:p>
+    <w:p>
+      <w:pPr>
+        <w:autoSpaceDE w:val="0"/>
+        <w:autoSpaceDN w:val="0"/>
+        <w:adjustRightInd w:val="0"/>
+        <w:spacing w:after="0" w:line="240" w:lineRule="auto"/>
+        <w:rPr>
+          <w:rFonts w:ascii="CMBX12" w:hAnsi="CMBX12" w:cs="CMBX12"/>
+          <w:sz w:val="29"/>
+          <w:szCs w:val="29"/>
+        </w:rPr>
+      </w:pPr>
+      <w:r>
+        <w:rPr>
+          <w:rFonts w:ascii="CMBX12" w:hAnsi="CMBX12" w:cs="CMBX12"/>
+          <w:sz w:val="29"/>
+          <w:szCs w:val="29"/>
+        </w:rPr>
+        <w:t>2.4.1 BLE im Vergleich zu Bluetooth</w:t>
+      </w:r>
+    </w:p>
+    <w:p>
+      <w:pPr>
+        <w:autoSpaceDE w:val="0"/>
+        <w:autoSpaceDN w:val="0"/>
+        <w:adjustRightInd w:val="0"/>
+        <w:spacing w:after="0" w:line="240" w:lineRule="auto"/>
+        <w:rPr>
+          <w:rFonts w:ascii="CMR12" w:hAnsi="CMR12" w:cs="CMR12"/>
+          <w:sz w:val="24"/>
+          <w:szCs w:val="24"/>
+        </w:rPr>
+      </w:pPr>
+      <w:r>
+        <w:rPr>
+          <w:rFonts w:ascii="CMR12" w:hAnsi="CMR12" w:cs="CMR12"/>
+          <w:sz w:val="24"/>
+          <w:szCs w:val="24"/>
+        </w:rPr>
+        <w:t xml:space="preserve">Bluetooth Low </w:t>
+      </w:r>
+      <w:proofErr w:type="spellStart"/>
+      <w:r>
+        <w:rPr>
+          <w:rFonts w:ascii="CMR12" w:hAnsi="CMR12" w:cs="CMR12"/>
+          <w:sz w:val="24"/>
+          <w:szCs w:val="24"/>
+        </w:rPr>
+        <w:t>Energy</w:t>
+      </w:r>
+      <w:proofErr w:type="spellEnd"/>
+      <w:r>
+        <w:rPr>
+          <w:rFonts w:ascii="CMR12" w:hAnsi="CMR12" w:cs="CMR12"/>
+          <w:sz w:val="24"/>
+          <w:szCs w:val="24"/>
+        </w:rPr>
+        <w:t xml:space="preserve"> verwendet das gleiche Frequenzband wie das traditionelle Bluetooth,</w:t>
+      </w:r>
+      <w:r>
+        <w:rPr>
+          <w:rFonts w:ascii="CMR12" w:hAnsi="CMR12" w:cs="CMR12"/>
+          <w:sz w:val="24"/>
+          <w:szCs w:val="24"/>
+        </w:rPr>
+        <w:t xml:space="preserve"> </w:t>
+      </w:r>
+      <w:r>
+        <w:rPr>
+          <w:rFonts w:ascii="CMR12" w:hAnsi="CMR12" w:cs="CMR12"/>
+          <w:sz w:val="24"/>
+          <w:szCs w:val="24"/>
+        </w:rPr>
+        <w:t xml:space="preserve">jedoch sind nur 40 </w:t>
+      </w:r>
+      <w:proofErr w:type="spellStart"/>
+      <w:r>
+        <w:rPr>
+          <w:rFonts w:ascii="CMR12" w:hAnsi="CMR12" w:cs="CMR12"/>
+          <w:sz w:val="24"/>
+          <w:szCs w:val="24"/>
+        </w:rPr>
+        <w:t>Kanale</w:t>
+      </w:r>
+      <w:proofErr w:type="spellEnd"/>
+      <w:r>
+        <w:rPr>
+          <w:rFonts w:ascii="CMR12" w:hAnsi="CMR12" w:cs="CMR12"/>
+          <w:sz w:val="24"/>
+          <w:szCs w:val="24"/>
+        </w:rPr>
+        <w:t xml:space="preserve"> _a 2 MHz </w:t>
+      </w:r>
+      <w:proofErr w:type="spellStart"/>
+      <w:r>
+        <w:rPr>
+          <w:rFonts w:ascii="CMR12" w:hAnsi="CMR12" w:cs="CMR12"/>
+          <w:sz w:val="24"/>
+          <w:szCs w:val="24"/>
+        </w:rPr>
+        <w:t>verfugbar</w:t>
+      </w:r>
+      <w:proofErr w:type="spellEnd"/>
+      <w:r>
+        <w:rPr>
+          <w:rFonts w:ascii="CMR12" w:hAnsi="CMR12" w:cs="CMR12"/>
+          <w:sz w:val="24"/>
+          <w:szCs w:val="24"/>
+        </w:rPr>
+        <w:t xml:space="preserve">, anstatt 79 </w:t>
+      </w:r>
+      <w:proofErr w:type="spellStart"/>
+      <w:r>
+        <w:rPr>
+          <w:rFonts w:ascii="CMR12" w:hAnsi="CMR12" w:cs="CMR12"/>
+          <w:sz w:val="24"/>
+          <w:szCs w:val="24"/>
+        </w:rPr>
+        <w:t>Kanale</w:t>
+      </w:r>
+      <w:proofErr w:type="spellEnd"/>
+      <w:r>
+        <w:rPr>
+          <w:rFonts w:ascii="CMR12" w:hAnsi="CMR12" w:cs="CMR12"/>
+          <w:sz w:val="24"/>
+          <w:szCs w:val="24"/>
+        </w:rPr>
+        <w:t xml:space="preserve"> _a 1 MHz beim</w:t>
+      </w:r>
+      <w:r>
+        <w:rPr>
+          <w:rFonts w:ascii="CMR12" w:hAnsi="CMR12" w:cs="CMR12"/>
+          <w:sz w:val="24"/>
+          <w:szCs w:val="24"/>
+        </w:rPr>
+        <w:t xml:space="preserve"> </w:t>
+      </w:r>
+      <w:r>
+        <w:rPr>
+          <w:rFonts w:ascii="CMR12" w:hAnsi="CMR12" w:cs="CMR12"/>
+          <w:sz w:val="24"/>
+          <w:szCs w:val="24"/>
+        </w:rPr>
+        <w:t>traditionellen Bluetooth. Ausserdem verbraucht BLE, wie der Name bereits indiziert,</w:t>
+      </w:r>
+      <w:r>
+        <w:rPr>
+          <w:rFonts w:ascii="CMR12" w:hAnsi="CMR12" w:cs="CMR12"/>
+          <w:sz w:val="24"/>
+          <w:szCs w:val="24"/>
+        </w:rPr>
+        <w:t xml:space="preserve"> </w:t>
+      </w:r>
+      <w:r>
+        <w:rPr>
+          <w:rFonts w:ascii="CMSL12" w:hAnsi="CMSL12" w:cs="CMSL12"/>
+          <w:sz w:val="24"/>
+          <w:szCs w:val="24"/>
+        </w:rPr>
+        <w:t xml:space="preserve">Bluetooth Low </w:t>
+      </w:r>
+      <w:proofErr w:type="spellStart"/>
+      <w:r>
+        <w:rPr>
+          <w:rFonts w:ascii="CMSL12" w:hAnsi="CMSL12" w:cs="CMSL12"/>
+          <w:sz w:val="24"/>
+          <w:szCs w:val="24"/>
+        </w:rPr>
+        <w:t>Energy</w:t>
+      </w:r>
+      <w:proofErr w:type="spellEnd"/>
+      <w:r>
+        <w:rPr>
+          <w:rFonts w:ascii="CMSL12" w:hAnsi="CMSL12" w:cs="CMSL12"/>
+          <w:sz w:val="24"/>
+          <w:szCs w:val="24"/>
+        </w:rPr>
+        <w:t xml:space="preserve"> </w:t>
+      </w:r>
+      <w:r>
+        <w:rPr>
+          <w:rFonts w:ascii="CMR12" w:hAnsi="CMR12" w:cs="CMR12"/>
+          <w:sz w:val="24"/>
+          <w:szCs w:val="24"/>
+        </w:rPr>
+        <w:t>23</w:t>
+      </w:r>
+      <w:r>
+        <w:rPr>
+          <w:rFonts w:ascii="CMR12" w:hAnsi="CMR12" w:cs="CMR12"/>
+          <w:sz w:val="24"/>
+          <w:szCs w:val="24"/>
+        </w:rPr>
+        <w:t xml:space="preserve"> </w:t>
+      </w:r>
+      <w:r>
+        <w:rPr>
+          <w:rFonts w:ascii="CMR12" w:hAnsi="CMR12" w:cs="CMR12"/>
+          <w:sz w:val="24"/>
+          <w:szCs w:val="24"/>
+        </w:rPr>
+        <w:t>weniger Energie als andere </w:t>
+      </w:r>
+      <w:proofErr w:type="spellStart"/>
+      <w:r>
+        <w:rPr>
+          <w:rFonts w:ascii="CMR12" w:hAnsi="CMR12" w:cs="CMR12"/>
+          <w:sz w:val="24"/>
+          <w:szCs w:val="24"/>
+        </w:rPr>
+        <w:t>Ubertragungsmedien</w:t>
+      </w:r>
+      <w:proofErr w:type="spellEnd"/>
+      <w:r>
+        <w:rPr>
+          <w:rFonts w:ascii="CMR12" w:hAnsi="CMR12" w:cs="CMR12"/>
+          <w:sz w:val="24"/>
+          <w:szCs w:val="24"/>
+        </w:rPr>
+        <w:t>. So sendet BLE mit maximal 10 mW,</w:t>
+      </w:r>
+      <w:r>
+        <w:rPr>
+          <w:rFonts w:ascii="CMR12" w:hAnsi="CMR12" w:cs="CMR12"/>
+          <w:sz w:val="24"/>
+          <w:szCs w:val="24"/>
+        </w:rPr>
+        <w:t xml:space="preserve"> </w:t>
+      </w:r>
+      <w:r>
+        <w:rPr>
+          <w:rFonts w:ascii="CMR12" w:hAnsi="CMR12" w:cs="CMR12"/>
+          <w:sz w:val="24"/>
+          <w:szCs w:val="24"/>
+        </w:rPr>
+        <w:t>was einer Reichweite von ca. 40 Metern entspricht im Gegensatz zu Klasse 1 Bluetooth-</w:t>
+      </w:r>
+      <w:r>
+        <w:rPr>
+          <w:rFonts w:ascii="CMR12" w:hAnsi="CMR12" w:cs="CMR12"/>
+          <w:sz w:val="24"/>
+          <w:szCs w:val="24"/>
+        </w:rPr>
+        <w:t xml:space="preserve"> </w:t>
+      </w:r>
+      <w:proofErr w:type="spellStart"/>
+      <w:r>
+        <w:rPr>
+          <w:rFonts w:ascii="CMR12" w:hAnsi="CMR12" w:cs="CMR12"/>
+          <w:sz w:val="24"/>
+          <w:szCs w:val="24"/>
+        </w:rPr>
+        <w:t>Geraten</w:t>
+      </w:r>
+      <w:proofErr w:type="spellEnd"/>
+      <w:r>
+        <w:rPr>
+          <w:rFonts w:ascii="CMR12" w:hAnsi="CMR12" w:cs="CMR12"/>
+          <w:sz w:val="24"/>
+          <w:szCs w:val="24"/>
+        </w:rPr>
+        <w:t>, welche mit 100 mW eine Reichweite von rund 100 Metern erreichen. Ein der</w:t>
+      </w:r>
+      <w:r>
+        <w:rPr>
+          <w:rFonts w:ascii="CMR12" w:hAnsi="CMR12" w:cs="CMR12"/>
+          <w:sz w:val="24"/>
+          <w:szCs w:val="24"/>
+        </w:rPr>
+        <w:t xml:space="preserve"> </w:t>
+      </w:r>
+      <w:r>
+        <w:rPr>
+          <w:rFonts w:ascii="CMR12" w:hAnsi="CMR12" w:cs="CMR12"/>
+          <w:sz w:val="24"/>
+          <w:szCs w:val="24"/>
+        </w:rPr>
+        <w:t xml:space="preserve">BLE-Technik ist, dass die Bauteile </w:t>
+      </w:r>
+      <w:proofErr w:type="spellStart"/>
+      <w:r>
+        <w:rPr>
+          <w:rFonts w:ascii="CMR12" w:hAnsi="CMR12" w:cs="CMR12"/>
+          <w:sz w:val="24"/>
+          <w:szCs w:val="24"/>
+        </w:rPr>
+        <w:t>fur</w:t>
+      </w:r>
+      <w:proofErr w:type="spellEnd"/>
+      <w:r>
+        <w:rPr>
+          <w:rFonts w:ascii="CMR12" w:hAnsi="CMR12" w:cs="CMR12"/>
+          <w:sz w:val="24"/>
+          <w:szCs w:val="24"/>
+        </w:rPr>
+        <w:t xml:space="preserve"> eine BLE-Kommunikation relativ </w:t>
+      </w:r>
+      <w:proofErr w:type="spellStart"/>
+      <w:r>
+        <w:rPr>
+          <w:rFonts w:ascii="CMR12" w:hAnsi="CMR12" w:cs="CMR12"/>
+          <w:sz w:val="24"/>
+          <w:szCs w:val="24"/>
+        </w:rPr>
+        <w:t>gunstig</w:t>
+      </w:r>
+      <w:proofErr w:type="spellEnd"/>
+      <w:r>
+        <w:rPr>
+          <w:rFonts w:ascii="CMR12" w:hAnsi="CMR12" w:cs="CMR12"/>
+          <w:sz w:val="24"/>
+          <w:szCs w:val="24"/>
+        </w:rPr>
+        <w:t xml:space="preserve"> sind</w:t>
+      </w:r>
+      <w:r>
+        <w:rPr>
+          <w:rFonts w:ascii="CMR12" w:hAnsi="CMR12" w:cs="CMR12"/>
+          <w:sz w:val="24"/>
+          <w:szCs w:val="24"/>
+        </w:rPr>
+        <w:t xml:space="preserve"> </w:t>
+      </w:r>
+      <w:r>
+        <w:rPr>
+          <w:rFonts w:ascii="CMR12" w:hAnsi="CMR12" w:cs="CMR12"/>
+          <w:sz w:val="24"/>
+          <w:szCs w:val="24"/>
+        </w:rPr>
+        <w:t xml:space="preserve">und damit die </w:t>
+      </w:r>
+      <w:proofErr w:type="spellStart"/>
+      <w:r>
+        <w:rPr>
+          <w:rFonts w:ascii="CMR12" w:hAnsi="CMR12" w:cs="CMR12"/>
+          <w:sz w:val="24"/>
+          <w:szCs w:val="24"/>
+        </w:rPr>
+        <w:t>Gerate</w:t>
+      </w:r>
+      <w:proofErr w:type="spellEnd"/>
+      <w:r>
+        <w:rPr>
+          <w:rFonts w:ascii="CMR12" w:hAnsi="CMR12" w:cs="CMR12"/>
+          <w:sz w:val="24"/>
+          <w:szCs w:val="24"/>
+        </w:rPr>
+        <w:t xml:space="preserve"> ebenfalls </w:t>
+      </w:r>
+      <w:proofErr w:type="spellStart"/>
+      <w:r>
+        <w:rPr>
+          <w:rFonts w:ascii="CMR12" w:hAnsi="CMR12" w:cs="CMR12"/>
+          <w:sz w:val="24"/>
+          <w:szCs w:val="24"/>
+        </w:rPr>
+        <w:t>gunstiger</w:t>
+      </w:r>
+      <w:proofErr w:type="spellEnd"/>
+      <w:r>
+        <w:rPr>
+          <w:rFonts w:ascii="CMR12" w:hAnsi="CMR12" w:cs="CMR12"/>
+          <w:sz w:val="24"/>
+          <w:szCs w:val="24"/>
+        </w:rPr>
+        <w:t xml:space="preserve"> hergestellt werden </w:t>
+      </w:r>
+      <w:proofErr w:type="spellStart"/>
+      <w:r>
+        <w:rPr>
+          <w:rFonts w:ascii="CMR12" w:hAnsi="CMR12" w:cs="CMR12"/>
+          <w:sz w:val="24"/>
+          <w:szCs w:val="24"/>
+        </w:rPr>
+        <w:t>konnen</w:t>
+      </w:r>
+      <w:proofErr w:type="spellEnd"/>
+      <w:r>
+        <w:rPr>
+          <w:rFonts w:ascii="CMR12" w:hAnsi="CMR12" w:cs="CMR12"/>
+          <w:sz w:val="24"/>
+          <w:szCs w:val="24"/>
+        </w:rPr>
+        <w:t xml:space="preserve"> </w:t>
+      </w:r>
+      <w:proofErr w:type="gramStart"/>
+      <w:r>
+        <w:rPr>
+          <w:rFonts w:ascii="CMR12" w:hAnsi="CMR12" w:cs="CMR12"/>
+          <w:sz w:val="24"/>
+          <w:szCs w:val="24"/>
+        </w:rPr>
+        <w:t>(</w:t>
+      </w:r>
+      <w:r>
+        <w:rPr>
+          <w:rFonts w:ascii="CMBX12" w:hAnsi="CMBX12" w:cs="CMBX12"/>
+          <w:sz w:val="24"/>
+          <w:szCs w:val="24"/>
+        </w:rPr>
+        <w:t>?</w:t>
+      </w:r>
+      <w:r>
+        <w:rPr>
+          <w:rFonts w:ascii="CMR12" w:hAnsi="CMR12" w:cs="CMR12"/>
+          <w:sz w:val="24"/>
+          <w:szCs w:val="24"/>
+        </w:rPr>
+        <w:t>,</w:t>
+      </w:r>
+      <w:proofErr w:type="gramEnd"/>
+      <w:r>
+        <w:rPr>
+          <w:rFonts w:ascii="CMR12" w:hAnsi="CMR12" w:cs="CMR12"/>
+          <w:sz w:val="24"/>
+          <w:szCs w:val="24"/>
+        </w:rPr>
+        <w:t xml:space="preserve"> p. XX).</w:t>
+      </w:r>
+    </w:p>
+    <w:p>
+      <w:pPr>
+        <w:autoSpaceDE w:val="0"/>
+        <w:autoSpaceDN w:val="0"/>
+        <w:adjustRightInd w:val="0"/>
+        <w:spacing w:after="0" w:line="240" w:lineRule="auto"/>
+        <w:rPr>
+          <w:rFonts w:ascii="CMR12" w:hAnsi="CMR12" w:cs="CMR12"/>
+          <w:sz w:val="24"/>
+          <w:szCs w:val="24"/>
+        </w:rPr>
+      </w:pPr>
+    </w:p>
+    <w:p>
+      <w:pPr>
+        <w:autoSpaceDE w:val="0"/>
+        <w:autoSpaceDN w:val="0"/>
+        <w:adjustRightInd w:val="0"/>
+        <w:spacing w:after="0" w:line="240" w:lineRule="auto"/>
+        <w:rPr>
+          <w:rFonts w:ascii="CMBX12" w:hAnsi="CMBX12" w:cs="CMBX12"/>
+          <w:sz w:val="29"/>
+          <w:szCs w:val="29"/>
+        </w:rPr>
+      </w:pPr>
+      <w:r>
+        <w:rPr>
+          <w:rFonts w:ascii="CMBX12" w:hAnsi="CMBX12" w:cs="CMBX12"/>
+          <w:sz w:val="29"/>
+          <w:szCs w:val="29"/>
+        </w:rPr>
+        <w:t xml:space="preserve">2.4.2 Advertising und </w:t>
+      </w:r>
+      <w:proofErr w:type="spellStart"/>
+      <w:r>
+        <w:rPr>
+          <w:rFonts w:ascii="CMBX12" w:hAnsi="CMBX12" w:cs="CMBX12"/>
+          <w:sz w:val="29"/>
+          <w:szCs w:val="29"/>
+        </w:rPr>
+        <w:t>Connected</w:t>
+      </w:r>
+      <w:proofErr w:type="spellEnd"/>
+      <w:r>
+        <w:rPr>
+          <w:rFonts w:ascii="CMBX12" w:hAnsi="CMBX12" w:cs="CMBX12"/>
+          <w:sz w:val="29"/>
+          <w:szCs w:val="29"/>
+        </w:rPr>
+        <w:t xml:space="preserve"> Mode</w:t>
+      </w:r>
+    </w:p>
+    <w:p>
+      <w:pPr>
+        <w:autoSpaceDE w:val="0"/>
+        <w:autoSpaceDN w:val="0"/>
+        <w:adjustRightInd w:val="0"/>
+        <w:spacing w:after="0" w:line="240" w:lineRule="auto"/>
+        <w:rPr>
+          <w:rFonts w:ascii="CMR12" w:hAnsi="CMR12" w:cs="CMR12"/>
+          <w:sz w:val="24"/>
+          <w:szCs w:val="24"/>
+        </w:rPr>
+      </w:pPr>
+      <w:r>
+        <w:rPr>
+          <w:rFonts w:ascii="CMR12" w:hAnsi="CMR12" w:cs="CMR12"/>
+          <w:sz w:val="24"/>
+          <w:szCs w:val="24"/>
+        </w:rPr>
+        <w:t>BLE wird vor allem fü</w:t>
+      </w:r>
+      <w:r>
+        <w:rPr>
+          <w:rFonts w:ascii="CMR12" w:hAnsi="CMR12" w:cs="CMR12"/>
+          <w:sz w:val="24"/>
+          <w:szCs w:val="24"/>
+        </w:rPr>
+        <w:t>r batterielose Sensoren verwendet, welche die Energie aus der</w:t>
+      </w:r>
+      <w:r>
+        <w:rPr>
+          <w:rFonts w:ascii="CMR12" w:hAnsi="CMR12" w:cs="CMR12"/>
+          <w:sz w:val="24"/>
+          <w:szCs w:val="24"/>
+        </w:rPr>
+        <w:t xml:space="preserve"> </w:t>
+      </w:r>
+      <w:r>
+        <w:rPr>
+          <w:rFonts w:ascii="CMR12" w:hAnsi="CMR12" w:cs="CMR12"/>
+          <w:sz w:val="24"/>
+          <w:szCs w:val="24"/>
+        </w:rPr>
+        <w:t xml:space="preserve">Umwelt beziehen. Diese Sensoren arbeiten meist als </w:t>
+      </w:r>
+      <w:proofErr w:type="spellStart"/>
+      <w:r>
+        <w:rPr>
+          <w:rFonts w:ascii="CMR12" w:hAnsi="CMR12" w:cs="CMR12"/>
+          <w:sz w:val="24"/>
+          <w:szCs w:val="24"/>
+        </w:rPr>
+        <w:t>Beacon</w:t>
+      </w:r>
+      <w:proofErr w:type="spellEnd"/>
+      <w:r>
+        <w:rPr>
+          <w:rFonts w:ascii="CMR12" w:hAnsi="CMR12" w:cs="CMR12"/>
+          <w:sz w:val="24"/>
+          <w:szCs w:val="24"/>
+        </w:rPr>
+        <w:t>, was bedeutet, dass sie Daten</w:t>
+      </w:r>
+      <w:r>
+        <w:rPr>
+          <w:rFonts w:ascii="CMR12" w:hAnsi="CMR12" w:cs="CMR12"/>
+          <w:sz w:val="24"/>
+          <w:szCs w:val="24"/>
+        </w:rPr>
+        <w:t xml:space="preserve"> </w:t>
+      </w:r>
+      <w:r>
+        <w:rPr>
+          <w:rFonts w:ascii="CMR12" w:hAnsi="CMR12" w:cs="CMR12"/>
+          <w:sz w:val="24"/>
+          <w:szCs w:val="24"/>
+        </w:rPr>
+        <w:t>senden, ohne eine a</w:t>
+      </w:r>
+      <w:r>
+        <w:rPr>
+          <w:rFonts w:ascii="CMR12" w:hAnsi="CMR12" w:cs="CMR12"/>
+          <w:sz w:val="24"/>
+          <w:szCs w:val="24"/>
+        </w:rPr>
+        <w:t>ktive Verbindung mit einem Gerä</w:t>
+      </w:r>
+      <w:r>
+        <w:rPr>
+          <w:rFonts w:ascii="CMR12" w:hAnsi="CMR12" w:cs="CMR12"/>
+          <w:sz w:val="24"/>
+          <w:szCs w:val="24"/>
+        </w:rPr>
+        <w:t>t aufzubauen</w:t>
+      </w:r>
+      <w:r>
+        <w:rPr>
+          <w:rFonts w:ascii="CMR12" w:hAnsi="CMR12" w:cs="CMR12"/>
+          <w:sz w:val="24"/>
+          <w:szCs w:val="24"/>
+        </w:rPr>
+        <w:t xml:space="preserve"> oder nur eine Verbindung auf Anfrage eingehen, diese jedoch nach kurzer Zeit wieder beenden</w:t>
+      </w:r>
+      <w:r>
+        <w:rPr>
+          <w:rFonts w:ascii="CMR12" w:hAnsi="CMR12" w:cs="CMR12"/>
+          <w:sz w:val="24"/>
+          <w:szCs w:val="24"/>
+        </w:rPr>
+        <w:t xml:space="preserve">. </w:t>
+      </w:r>
+      <w:r>
+        <w:rPr>
+          <w:rFonts w:ascii="CMR12" w:hAnsi="CMR12" w:cs="CMR12"/>
+          <w:sz w:val="24"/>
+          <w:szCs w:val="24"/>
+        </w:rPr>
+        <w:t xml:space="preserve">Dieser Modus nennt sich Advertising Mode, was vom Englischen </w:t>
+      </w:r>
+      <w:proofErr w:type="spellStart"/>
+      <w:r>
+        <w:rPr>
+          <w:rFonts w:ascii="CMR12" w:hAnsi="CMR12" w:cs="CMR12"/>
+          <w:sz w:val="24"/>
+          <w:szCs w:val="24"/>
+        </w:rPr>
+        <w:t>advertisement</w:t>
+      </w:r>
+      <w:proofErr w:type="spellEnd"/>
+      <w:r>
+        <w:rPr>
+          <w:rFonts w:ascii="CMR12" w:hAnsi="CMR12" w:cs="CMR12"/>
+          <w:sz w:val="24"/>
+          <w:szCs w:val="24"/>
+        </w:rPr>
+        <w:t xml:space="preserve"> stammt, es soll aussagen, dass der </w:t>
+      </w:r>
+      <w:proofErr w:type="spellStart"/>
+      <w:r>
+        <w:rPr>
+          <w:rFonts w:ascii="CMR12" w:hAnsi="CMR12" w:cs="CMR12"/>
+          <w:sz w:val="24"/>
+          <w:szCs w:val="24"/>
+        </w:rPr>
+        <w:t>Beacon</w:t>
+      </w:r>
+      <w:proofErr w:type="spellEnd"/>
+      <w:r>
+        <w:rPr>
+          <w:rFonts w:ascii="CMR12" w:hAnsi="CMR12" w:cs="CMR12"/>
+          <w:sz w:val="24"/>
+          <w:szCs w:val="24"/>
+        </w:rPr>
+        <w:t xml:space="preserve"> eine Werbung aussendet und diese nicht auf eine spezielle Person zugeschnitten ist, sondern an die breite Masse gesendet wird. </w:t>
+      </w:r>
+    </w:p>
+    <w:p>
+      <w:pPr>
+        <w:autoSpaceDE w:val="0"/>
+        <w:autoSpaceDN w:val="0"/>
+        <w:adjustRightInd w:val="0"/>
+        <w:spacing w:after="0" w:line="240" w:lineRule="auto"/>
+        <w:rPr>
+          <w:rFonts w:ascii="CMR12" w:hAnsi="CMR12" w:cs="CMR12"/>
+          <w:sz w:val="24"/>
+          <w:szCs w:val="24"/>
+        </w:rPr>
+      </w:pPr>
+      <w:r>
+        <w:rPr>
+          <w:rFonts w:ascii="CMR12" w:hAnsi="CMR12" w:cs="CMR12"/>
+          <w:sz w:val="24"/>
+          <w:szCs w:val="24"/>
+        </w:rPr>
+        <w:t xml:space="preserve">Eine aktive </w:t>
+      </w:r>
+      <w:r>
+        <w:rPr>
+          <w:rFonts w:ascii="CMR12" w:hAnsi="CMR12" w:cs="CMR12"/>
+          <w:sz w:val="24"/>
+          <w:szCs w:val="24"/>
+        </w:rPr>
+        <w:t>Verbindung</w:t>
+      </w:r>
+      <w:r>
+        <w:rPr>
+          <w:rFonts w:ascii="CMR12" w:hAnsi="CMR12" w:cs="CMR12"/>
+          <w:sz w:val="24"/>
+          <w:szCs w:val="24"/>
+        </w:rPr>
+        <w:t xml:space="preserve"> </w:t>
+      </w:r>
+      <w:r>
+        <w:rPr>
+          <w:rFonts w:ascii="CMR12" w:hAnsi="CMR12" w:cs="CMR12"/>
+          <w:sz w:val="24"/>
+          <w:szCs w:val="24"/>
+        </w:rPr>
+        <w:t xml:space="preserve">ist bei den meisten Sensoranwendungen </w:t>
+      </w:r>
+      <w:r>
+        <w:rPr>
+          <w:rFonts w:ascii="CMR12" w:hAnsi="CMR12" w:cs="CMR12"/>
+          <w:sz w:val="24"/>
+          <w:szCs w:val="24"/>
+        </w:rPr>
+        <w:t xml:space="preserve">auch </w:t>
+      </w:r>
+      <w:r>
+        <w:rPr>
+          <w:rFonts w:ascii="CMR12" w:hAnsi="CMR12" w:cs="CMR12"/>
+          <w:sz w:val="24"/>
+          <w:szCs w:val="24"/>
+        </w:rPr>
+        <w:t>nicht notwendig, da die Daten einfach gesendet</w:t>
+      </w:r>
+      <w:r>
+        <w:rPr>
+          <w:rFonts w:ascii="CMR12" w:hAnsi="CMR12" w:cs="CMR12"/>
+          <w:sz w:val="24"/>
+          <w:szCs w:val="24"/>
+        </w:rPr>
+        <w:t xml:space="preserve"> </w:t>
+      </w:r>
+      <w:r>
+        <w:rPr>
+          <w:rFonts w:ascii="CMR12" w:hAnsi="CMR12" w:cs="CMR12"/>
+          <w:sz w:val="24"/>
+          <w:szCs w:val="24"/>
+        </w:rPr>
+        <w:t>werden k</w:t>
+      </w:r>
+      <w:r>
+        <w:rPr>
+          <w:rFonts w:ascii="CMR12" w:hAnsi="CMR12" w:cs="CMR12"/>
+          <w:sz w:val="24"/>
+          <w:szCs w:val="24"/>
+        </w:rPr>
+        <w:t>önnen und das empfangende Gerä</w:t>
+      </w:r>
+      <w:r>
+        <w:rPr>
+          <w:rFonts w:ascii="CMR12" w:hAnsi="CMR12" w:cs="CMR12"/>
+          <w:sz w:val="24"/>
+          <w:szCs w:val="24"/>
+        </w:rPr>
+        <w:t>t entscheidet was mit den vorliegenden</w:t>
+      </w:r>
+      <w:r>
+        <w:rPr>
+          <w:rFonts w:ascii="CMR12" w:hAnsi="CMR12" w:cs="CMR12"/>
+          <w:sz w:val="24"/>
+          <w:szCs w:val="24"/>
+        </w:rPr>
+        <w:t xml:space="preserve"> </w:t>
+      </w:r>
+      <w:r>
+        <w:rPr>
+          <w:rFonts w:ascii="CMR12" w:hAnsi="CMR12" w:cs="CMR12"/>
+          <w:sz w:val="24"/>
+          <w:szCs w:val="24"/>
+        </w:rPr>
+        <w:t>Daten gemacht wird</w:t>
+      </w:r>
+      <w:r>
+        <w:rPr>
+          <w:rFonts w:ascii="CMR12" w:hAnsi="CMR12" w:cs="CMR12"/>
+          <w:sz w:val="24"/>
+          <w:szCs w:val="24"/>
+        </w:rPr>
+        <w:t>, wenn das Gerät mehr Informationen benötigt kann eine Verbindung aufgebaut werden</w:t>
+      </w:r>
+      <w:r>
+        <w:rPr>
+          <w:rFonts w:ascii="CMR12" w:hAnsi="CMR12" w:cs="CMR12"/>
+          <w:sz w:val="24"/>
+          <w:szCs w:val="24"/>
+        </w:rPr>
+        <w:t>. Trotzdem kann mit BLE eine aktive Verbindung eingerichtet</w:t>
+      </w:r>
+      <w:r>
+        <w:rPr>
+          <w:rFonts w:ascii="CMR12" w:hAnsi="CMR12" w:cs="CMR12"/>
+          <w:sz w:val="24"/>
+          <w:szCs w:val="24"/>
+        </w:rPr>
+        <w:t xml:space="preserve"> </w:t>
+      </w:r>
+      <w:r>
+        <w:rPr>
+          <w:rFonts w:ascii="CMR12" w:hAnsi="CMR12" w:cs="CMR12"/>
+          <w:sz w:val="24"/>
+          <w:szCs w:val="24"/>
+        </w:rPr>
+        <w:t>werden, jedoch verbraucht eine aktive Verbindung mehr Energie, da Daten gesendet</w:t>
+      </w:r>
+      <w:r>
+        <w:rPr>
+          <w:rFonts w:ascii="CMR12" w:hAnsi="CMR12" w:cs="CMR12"/>
+          <w:sz w:val="24"/>
+          <w:szCs w:val="24"/>
+        </w:rPr>
+        <w:t xml:space="preserve"> </w:t>
+      </w:r>
+      <w:r>
+        <w:rPr>
+          <w:rFonts w:ascii="CMR12" w:hAnsi="CMR12" w:cs="CMR12"/>
+          <w:sz w:val="24"/>
+          <w:szCs w:val="24"/>
+        </w:rPr>
+        <w:t>und empfangen werden mü</w:t>
+      </w:r>
+      <w:r>
+        <w:rPr>
+          <w:rFonts w:ascii="CMR12" w:hAnsi="CMR12" w:cs="CMR12"/>
+          <w:sz w:val="24"/>
+          <w:szCs w:val="24"/>
+        </w:rPr>
+        <w:t>ssen. Das bedeutet der Sensor kann nicht in einen Standby-</w:t>
+      </w:r>
+      <w:r>
+        <w:rPr>
+          <w:rFonts w:ascii="CMR12" w:hAnsi="CMR12" w:cs="CMR12"/>
+          <w:sz w:val="24"/>
+          <w:szCs w:val="24"/>
+        </w:rPr>
+        <w:t xml:space="preserve"> </w:t>
+      </w:r>
+      <w:r>
+        <w:rPr>
+          <w:rFonts w:ascii="CMR12" w:hAnsi="CMR12" w:cs="CMR12"/>
+          <w:sz w:val="24"/>
+          <w:szCs w:val="24"/>
+        </w:rPr>
+        <w:t>Modus gehen, in welchem weniger Energie verbraucht wird, da auf ankommende Daten</w:t>
+      </w:r>
+      <w:r>
+        <w:rPr>
+          <w:rFonts w:ascii="CMR12" w:hAnsi="CMR12" w:cs="CMR12"/>
+          <w:sz w:val="24"/>
+          <w:szCs w:val="24"/>
+        </w:rPr>
+        <w:t xml:space="preserve"> </w:t>
+      </w:r>
+      <w:r>
+        <w:rPr>
+          <w:rFonts w:ascii="CMR12" w:hAnsi="CMR12" w:cs="CMR12"/>
+          <w:sz w:val="24"/>
+          <w:szCs w:val="24"/>
+        </w:rPr>
+        <w:t xml:space="preserve">gewartet wird </w:t>
+      </w:r>
+      <w:proofErr w:type="gramStart"/>
+      <w:r>
+        <w:rPr>
+          <w:rFonts w:ascii="CMR12" w:hAnsi="CMR12" w:cs="CMR12"/>
+          <w:sz w:val="24"/>
+          <w:szCs w:val="24"/>
+        </w:rPr>
+        <w:t>(</w:t>
+      </w:r>
+      <w:r>
+        <w:rPr>
+          <w:rFonts w:ascii="CMBX12" w:hAnsi="CMBX12" w:cs="CMBX12"/>
+          <w:sz w:val="24"/>
+          <w:szCs w:val="24"/>
+        </w:rPr>
+        <w:t>?</w:t>
+      </w:r>
+      <w:r>
+        <w:rPr>
+          <w:rFonts w:ascii="CMR12" w:hAnsi="CMR12" w:cs="CMR12"/>
+          <w:sz w:val="24"/>
+          <w:szCs w:val="24"/>
+        </w:rPr>
+        <w:t>,</w:t>
+      </w:r>
+      <w:proofErr w:type="gramEnd"/>
+      <w:r>
+        <w:rPr>
+          <w:rFonts w:ascii="CMR12" w:hAnsi="CMR12" w:cs="CMR12"/>
+          <w:sz w:val="24"/>
+          <w:szCs w:val="24"/>
+        </w:rPr>
+        <w:t xml:space="preserve"> p. XX).</w:t>
+      </w:r>
+    </w:p>
+    <w:p>
+      <w:pPr>
+        <w:autoSpaceDE w:val="0"/>
+        <w:autoSpaceDN w:val="0"/>
+        <w:adjustRightInd w:val="0"/>
+        <w:spacing w:after="0" w:line="240" w:lineRule="auto"/>
+        <w:rPr>
+          <w:rFonts w:ascii="CMR12" w:hAnsi="CMR12" w:cs="CMR12"/>
+          <w:sz w:val="24"/>
+          <w:szCs w:val="24"/>
+        </w:rPr>
+      </w:pPr>
+      <w:hyperlink r:id="rId8" w:history="1">
+        <w:r>
+          <w:rPr>
+            <w:rStyle w:val="Hyperlink"/>
+            <w:rFonts w:ascii="CMR12" w:hAnsi="CMR12" w:cs="CMR12"/>
+            <w:sz w:val="24"/>
+            <w:szCs w:val="24"/>
+          </w:rPr>
+          <w:t>http://www.argenox.com/bluetooth-low-energy-ble-v4-0-development/library/a-ble-advertising-primer/</w:t>
+        </w:r>
+      </w:hyperlink>
+      <w:r>
+        <w:rPr>
+          <w:rFonts w:ascii="CMR12" w:hAnsi="CMR12" w:cs="CMR12"/>
+          <w:sz w:val="24"/>
+          <w:szCs w:val="24"/>
+        </w:rPr>
+        <w:t xml:space="preserve"> </w:t>
+      </w:r>
+      <w:r>
+        <w:rPr>
+          <w:rFonts w:ascii="CMR12" w:hAnsi="CMR12" w:cs="CMR12"/>
+          <w:sz w:val="24"/>
+          <w:szCs w:val="24"/>
+        </w:rPr>
+        <w:t>(Konsultierung am 29.05.16)</w:t>
+      </w:r>
+    </w:p>
+    <w:p>
+      <w:pPr>
+        <w:autoSpaceDE w:val="0"/>
+        <w:autoSpaceDN w:val="0"/>
+        <w:adjustRightInd w:val="0"/>
+        <w:spacing w:after="0" w:line="240" w:lineRule="auto"/>
+        <w:rPr>
+          <w:rFonts w:ascii="CMR12" w:hAnsi="CMR12" w:cs="CMR12"/>
+          <w:sz w:val="24"/>
+          <w:szCs w:val="24"/>
+        </w:rPr>
+      </w:pPr>
+    </w:p>
+    <w:p>
+      <w:pPr>
+        <w:autoSpaceDE w:val="0"/>
+        <w:autoSpaceDN w:val="0"/>
+        <w:adjustRightInd w:val="0"/>
+        <w:spacing w:after="0" w:line="240" w:lineRule="auto"/>
+        <w:rPr>
+          <w:rFonts w:ascii="CMR12" w:hAnsi="CMR12" w:cs="CMR12"/>
+          <w:sz w:val="24"/>
+          <w:szCs w:val="24"/>
+        </w:rPr>
+      </w:pPr>
+      <w:r>
+        <w:rPr>
+          <w:rFonts w:ascii="CMR12" w:hAnsi="CMR12" w:cs="CMR12"/>
+          <w:sz w:val="24"/>
+          <w:szCs w:val="24"/>
+        </w:rPr>
+        <w:t>BLE Paket</w:t>
+      </w:r>
+      <w:r>
+        <w:rPr>
+          <w:rFonts w:ascii="CMR12" w:hAnsi="CMR12" w:cs="CMR12"/>
+          <w:sz w:val="24"/>
+          <w:szCs w:val="24"/>
+        </w:rPr>
+        <w:t>struktur</w:t>
+      </w:r>
+    </w:p>
+    <w:p>
+      <w:pPr>
+        <w:autoSpaceDE w:val="0"/>
+        <w:autoSpaceDN w:val="0"/>
+        <w:adjustRightInd w:val="0"/>
+        <w:spacing w:after="0" w:line="240" w:lineRule="auto"/>
+        <w:rPr>
+          <w:noProof/>
+          <w:lang w:eastAsia="de-CH"/>
+        </w:rPr>
+      </w:pPr>
+      <w:r>
+        <w:rPr>
+          <w:noProof/>
+          <w:lang w:eastAsia="de-CH"/>
+        </w:rPr>
+        <w:t>Der Aufbau eines BLE Pakets ist überschaubar. Als erstes wird ein Preamble, bestehend aus abwechslenden 1 und 0, womit der Empfänger sich auf die richtige Frequenz synchronisieren kann. Diese Preamble wird auf dafür verwendet die Verstärkung des Empfängers einzustellen, dies kann sehr wichtig sein bei Signale, welche von einer grösseren Distanz versendet werden, da eine falsche Verstärkung des Signals in Fehlern resultieren kann.</w:t>
+      </w:r>
+    </w:p>
+    <w:p>
+      <w:pPr>
+        <w:autoSpaceDE w:val="0"/>
+        <w:autoSpaceDN w:val="0"/>
+        <w:adjustRightInd w:val="0"/>
+        <w:spacing w:after="0" w:line="240" w:lineRule="auto"/>
+        <w:rPr>
+          <w:noProof/>
+          <w:lang w:eastAsia="de-CH"/>
+        </w:rPr>
+      </w:pPr>
+    </w:p>
+    <w:p>
+      <w:pPr>
+        <w:autoSpaceDE w:val="0"/>
+        <w:autoSpaceDN w:val="0"/>
+        <w:adjustRightInd w:val="0"/>
+        <w:spacing w:after="0" w:line="240" w:lineRule="auto"/>
+        <w:rPr>
+          <w:noProof/>
+          <w:lang w:eastAsia="de-CH"/>
+        </w:rPr>
+      </w:pPr>
+      <w:r>
+        <w:rPr>
+          <w:noProof/>
+          <w:lang w:eastAsia="de-CH"/>
+        </w:rPr>
+        <w:lastRenderedPageBreak/>
+        <w:t>Anschliessend wird die Access Address verschickt, anhand dieser Adresse kann der Empfänger die Nachricht einem ganz bestimmten Sender zuordnen und somit entscheiden, ob die Daten vom richtigen Sender kommen oder ob es eventuell nur Störungen waren, welche zufälligerweise eine Preamble dargestellt haben.</w:t>
+      </w:r>
+    </w:p>
+    <w:p>
+      <w:pPr>
+        <w:autoSpaceDE w:val="0"/>
+        <w:autoSpaceDN w:val="0"/>
+        <w:adjustRightInd w:val="0"/>
+        <w:spacing w:after="0" w:line="240" w:lineRule="auto"/>
+        <w:rPr>
+          <w:noProof/>
+          <w:lang w:eastAsia="de-CH"/>
+        </w:rPr>
+      </w:pPr>
+    </w:p>
+    <w:p>
+      <w:pPr>
+        <w:autoSpaceDE w:val="0"/>
+        <w:autoSpaceDN w:val="0"/>
+        <w:adjustRightInd w:val="0"/>
+        <w:spacing w:after="0" w:line="240" w:lineRule="auto"/>
+        <w:rPr>
+          <w:noProof/>
+          <w:lang w:eastAsia="de-CH"/>
+        </w:rPr>
+      </w:pPr>
+      <w:r>
+        <w:rPr>
+          <w:noProof/>
+          <w:lang w:eastAsia="de-CH"/>
+        </w:rPr>
+        <w:t>Der Header enthält Informatioinen zum Aufbau der Daten, welche folgen. Es gibt sieben verschiedene Arten von Aufbauten der Daten.</w:t>
+      </w:r>
+    </w:p>
+    <w:p>
+      <w:pPr>
+        <w:pStyle w:val="Listenabsatz"/>
+        <w:numPr>
+          <w:ilvl w:val="0"/>
+          <w:numId w:val="1"/>
+        </w:numPr>
+        <w:autoSpaceDE w:val="0"/>
+        <w:autoSpaceDN w:val="0"/>
+        <w:adjustRightInd w:val="0"/>
+        <w:spacing w:after="0" w:line="240" w:lineRule="auto"/>
+      </w:pPr>
+      <w:r>
+        <w:t xml:space="preserve">ADV_IND – </w:t>
+      </w:r>
+      <w:proofErr w:type="spellStart"/>
+      <w:r>
+        <w:t>general</w:t>
+      </w:r>
+      <w:proofErr w:type="spellEnd"/>
+      <w:r>
+        <w:t xml:space="preserve"> </w:t>
+      </w:r>
+      <w:proofErr w:type="spellStart"/>
+      <w:r>
+        <w:t>advertising</w:t>
+      </w:r>
+      <w:proofErr w:type="spellEnd"/>
+      <w:r>
+        <w:t xml:space="preserve"> </w:t>
+      </w:r>
+      <w:proofErr w:type="spellStart"/>
+      <w:r>
+        <w:t>indication</w:t>
+      </w:r>
+      <w:proofErr w:type="spellEnd"/>
+    </w:p>
+    <w:p>
+      <w:pPr>
+        <w:pStyle w:val="Listenabsatz"/>
+        <w:numPr>
+          <w:ilvl w:val="0"/>
+          <w:numId w:val="1"/>
+        </w:numPr>
+        <w:autoSpaceDE w:val="0"/>
+        <w:autoSpaceDN w:val="0"/>
+        <w:adjustRightInd w:val="0"/>
+        <w:spacing w:after="0" w:line="240" w:lineRule="auto"/>
+        <w:rPr>
+          <w:lang w:val="fr-CH"/>
+        </w:rPr>
+      </w:pPr>
+      <w:r>
+        <w:rPr>
+          <w:lang w:val="fr-CH"/>
+        </w:rPr>
+        <w:t xml:space="preserve">ADV_DIRECT_IND – direct </w:t>
+      </w:r>
+      <w:proofErr w:type="spellStart"/>
+      <w:r>
+        <w:rPr>
+          <w:lang w:val="fr-CH"/>
+        </w:rPr>
+        <w:t>connection</w:t>
+      </w:r>
+      <w:proofErr w:type="spellEnd"/>
+      <w:r>
+        <w:rPr>
+          <w:lang w:val="fr-CH"/>
+        </w:rPr>
+        <w:t xml:space="preserve"> indication</w:t>
+      </w:r>
+    </w:p>
+    <w:p>
+      <w:pPr>
+        <w:pStyle w:val="Listenabsatz"/>
+        <w:numPr>
+          <w:ilvl w:val="0"/>
+          <w:numId w:val="1"/>
+        </w:numPr>
+        <w:autoSpaceDE w:val="0"/>
+        <w:autoSpaceDN w:val="0"/>
+        <w:adjustRightInd w:val="0"/>
+        <w:spacing w:after="0" w:line="240" w:lineRule="auto"/>
+      </w:pPr>
+      <w:r>
+        <w:t xml:space="preserve">ADV_NONCONN_INC – </w:t>
+      </w:r>
+      <w:proofErr w:type="spellStart"/>
+      <w:r>
+        <w:t>nonconnectable</w:t>
+      </w:r>
+      <w:proofErr w:type="spellEnd"/>
+      <w:r>
+        <w:t xml:space="preserve"> </w:t>
+      </w:r>
+      <w:proofErr w:type="spellStart"/>
+      <w:r>
+        <w:t>indication</w:t>
+      </w:r>
+      <w:proofErr w:type="spellEnd"/>
+    </w:p>
+    <w:p>
+      <w:pPr>
+        <w:pStyle w:val="Listenabsatz"/>
+        <w:numPr>
+          <w:ilvl w:val="0"/>
+          <w:numId w:val="1"/>
+        </w:numPr>
+        <w:autoSpaceDE w:val="0"/>
+        <w:autoSpaceDN w:val="0"/>
+        <w:adjustRightInd w:val="0"/>
+        <w:spacing w:after="0" w:line="240" w:lineRule="auto"/>
+      </w:pPr>
+      <w:r>
+        <w:t xml:space="preserve">ADV_SCAN_IND </w:t>
+      </w:r>
+      <w:r>
+        <w:t>–</w:t>
+      </w:r>
+      <w:r>
+        <w:t xml:space="preserve"> </w:t>
+      </w:r>
+      <w:r>
+        <w:t xml:space="preserve">scannable </w:t>
+      </w:r>
+      <w:proofErr w:type="spellStart"/>
+      <w:r>
+        <w:t>indication</w:t>
+      </w:r>
+      <w:proofErr w:type="spellEnd"/>
+    </w:p>
+    <w:p>
+      <w:pPr>
+        <w:pStyle w:val="Listenabsatz"/>
+        <w:numPr>
+          <w:ilvl w:val="0"/>
+          <w:numId w:val="1"/>
+        </w:numPr>
+        <w:autoSpaceDE w:val="0"/>
+        <w:autoSpaceDN w:val="0"/>
+        <w:adjustRightInd w:val="0"/>
+        <w:spacing w:after="0" w:line="240" w:lineRule="auto"/>
+      </w:pPr>
+      <w:r>
+        <w:t>SCAN_REQ</w:t>
+      </w:r>
+      <w:r>
+        <w:t xml:space="preserve"> – </w:t>
+      </w:r>
+      <w:proofErr w:type="spellStart"/>
+      <w:r>
+        <w:t>active</w:t>
+      </w:r>
+      <w:proofErr w:type="spellEnd"/>
+      <w:r>
+        <w:t xml:space="preserve"> </w:t>
+      </w:r>
+      <w:proofErr w:type="spellStart"/>
+      <w:r>
+        <w:t>scanning</w:t>
+      </w:r>
+      <w:proofErr w:type="spellEnd"/>
+      <w:r>
+        <w:t xml:space="preserve"> </w:t>
+      </w:r>
+      <w:proofErr w:type="spellStart"/>
+      <w:r>
+        <w:t>request</w:t>
+      </w:r>
+      <w:proofErr w:type="spellEnd"/>
+    </w:p>
+    <w:p>
+      <w:pPr>
+        <w:pStyle w:val="Listenabsatz"/>
+        <w:numPr>
+          <w:ilvl w:val="0"/>
+          <w:numId w:val="1"/>
+        </w:numPr>
+        <w:autoSpaceDE w:val="0"/>
+        <w:autoSpaceDN w:val="0"/>
+        <w:adjustRightInd w:val="0"/>
+        <w:spacing w:after="0" w:line="240" w:lineRule="auto"/>
+      </w:pPr>
+      <w:r>
+        <w:t>SCAN_RSP</w:t>
+      </w:r>
+      <w:r>
+        <w:t xml:space="preserve"> – </w:t>
+      </w:r>
+      <w:proofErr w:type="spellStart"/>
+      <w:r>
+        <w:t>active</w:t>
+      </w:r>
+      <w:proofErr w:type="spellEnd"/>
+      <w:r>
+        <w:t xml:space="preserve"> </w:t>
+      </w:r>
+      <w:proofErr w:type="spellStart"/>
+      <w:r>
+        <w:t>scanning</w:t>
+      </w:r>
+      <w:proofErr w:type="spellEnd"/>
+      <w:r>
+        <w:t xml:space="preserve"> </w:t>
+      </w:r>
+      <w:proofErr w:type="spellStart"/>
+      <w:r>
+        <w:t>response</w:t>
+      </w:r>
+      <w:proofErr w:type="spellEnd"/>
+    </w:p>
+    <w:p>
+      <w:pPr>
+        <w:pStyle w:val="Listenabsatz"/>
+        <w:numPr>
+          <w:ilvl w:val="0"/>
+          <w:numId w:val="1"/>
+        </w:numPr>
+        <w:autoSpaceDE w:val="0"/>
+        <w:autoSpaceDN w:val="0"/>
+        <w:adjustRightInd w:val="0"/>
+        <w:spacing w:after="0" w:line="240" w:lineRule="auto"/>
+      </w:pPr>
+      <w:r>
+        <w:t>CONNECT_REQ</w:t>
+      </w:r>
+      <w:r>
+        <w:t xml:space="preserve"> – </w:t>
+      </w:r>
+      <w:proofErr w:type="spellStart"/>
+      <w:r>
+        <w:t>connection</w:t>
+      </w:r>
+      <w:proofErr w:type="spellEnd"/>
+      <w:r>
+        <w:t xml:space="preserve"> </w:t>
+      </w:r>
+      <w:proofErr w:type="spellStart"/>
+      <w:r>
+        <w:t>request</w:t>
+      </w:r>
+      <w:proofErr w:type="spellEnd"/>
+    </w:p>
+    <w:p>
+      <w:pPr>
+        <w:autoSpaceDE w:val="0"/>
+        <w:autoSpaceDN w:val="0"/>
+        <w:adjustRightInd w:val="0"/>
+        <w:spacing w:after="0" w:line="240" w:lineRule="auto"/>
+      </w:pPr>
+    </w:p>
+    <w:p>
+      <w:pPr>
+        <w:autoSpaceDE w:val="0"/>
+        <w:autoSpaceDN w:val="0"/>
+        <w:adjustRightInd w:val="0"/>
+        <w:spacing w:after="0" w:line="240" w:lineRule="auto"/>
+      </w:pPr>
+      <w:r>
+        <w:t xml:space="preserve">Nachfolgen wird die </w:t>
+      </w:r>
+      <w:proofErr w:type="spellStart"/>
+      <w:r>
+        <w:t>Length</w:t>
+      </w:r>
+      <w:proofErr w:type="spellEnd"/>
+      <w:r>
+        <w:t xml:space="preserve"> eingereiht, welche Informationen über die Anzahl Bytes der Daten enthält. Es wird unterschieden zwischen der Länge eines Advertising Pakets und eines Data Pakets. Die Länge eines Advertising Pakets wird mit sechs Bits dargestellt, welche die Werte von 6 – 37 einnehmen können, wo ein Data Paket nur mit fünf Bits arbeitet, welche die Werte 0 – 31 einnehmen können.</w:t>
+      </w:r>
+    </w:p>
+    <w:p>
+      <w:pPr>
+        <w:autoSpaceDE w:val="0"/>
+        <w:autoSpaceDN w:val="0"/>
+        <w:adjustRightInd w:val="0"/>
+        <w:spacing w:after="0" w:line="240" w:lineRule="auto"/>
+      </w:pPr>
+    </w:p>
+    <w:p>
+      <w:pPr>
+        <w:autoSpaceDE w:val="0"/>
+        <w:autoSpaceDN w:val="0"/>
+        <w:adjustRightInd w:val="0"/>
+        <w:spacing w:after="0" w:line="240" w:lineRule="auto"/>
+      </w:pPr>
+      <w:r>
+        <w:t xml:space="preserve">Anschliessend werde die Nutzdaten übertragen, welche je nach gewählter Art, einen anderen Aufbau aufweisen. Es können zwischen 0 bis 296 Bits, also 0 bis 7 Bytes übertragen werden. </w:t>
+      </w:r>
+    </w:p>
+    <w:p>
+      <w:pPr>
+        <w:autoSpaceDE w:val="0"/>
+        <w:autoSpaceDN w:val="0"/>
+        <w:adjustRightInd w:val="0"/>
+        <w:spacing w:after="0" w:line="240" w:lineRule="auto"/>
+      </w:pPr>
+      <w:bookmarkStart w:id="0" w:name="_GoBack"/>
+      <w:bookmarkEnd w:id="0"/>
+    </w:p>
+    <w:p>
+      <w:pPr>
+        <w:autoSpaceDE w:val="0"/>
+        <w:autoSpaceDN w:val="0"/>
+        <w:adjustRightInd w:val="0"/>
+        <w:spacing w:after="0" w:line="240" w:lineRule="auto"/>
+      </w:pPr>
+      <w:r>
+        <w:t xml:space="preserve">Abgeschlossen wird ein Paket mit dem CRC, welcher die Checksumme der Nachricht enthält. Die Checksumme wird über den Header, </w:t>
+      </w:r>
+      <w:proofErr w:type="spellStart"/>
+      <w:r>
+        <w:t>Length</w:t>
+      </w:r>
+      <w:proofErr w:type="spellEnd"/>
+      <w:r>
+        <w:t xml:space="preserve"> und die Nutzdaten gebildet.</w:t>
+      </w:r>
+    </w:p>
+    <w:p>
+      <w:pPr>
+        <w:autoSpaceDE w:val="0"/>
+        <w:autoSpaceDN w:val="0"/>
+        <w:adjustRightInd w:val="0"/>
+        <w:spacing w:after="0" w:line="240" w:lineRule="auto"/>
+        <w:rPr>
+          <w:i/>
+          <w:color w:val="2E74B5" w:themeColor="accent1" w:themeShade="BF"/>
+          <w:u w:val="single"/>
+        </w:rPr>
+      </w:pPr>
+      <w:r>
+        <w:rPr>
+          <w:i/>
+          <w:color w:val="2E74B5" w:themeColor="accent1" w:themeShade="BF"/>
+          <w:u w:val="single"/>
+        </w:rPr>
+        <w:t xml:space="preserve">Buch BLUETOOTH LOW ENERGY – THE DEVELOPER’S HANDBOOK von Robin </w:t>
+      </w:r>
+      <w:proofErr w:type="spellStart"/>
+      <w:r>
+        <w:rPr>
+          <w:i/>
+          <w:color w:val="2E74B5" w:themeColor="accent1" w:themeShade="BF"/>
+          <w:u w:val="single"/>
+        </w:rPr>
+        <w:t>Heydon</w:t>
+      </w:r>
+      <w:proofErr w:type="spellEnd"/>
+      <w:r>
+        <w:rPr>
+          <w:i/>
+          <w:color w:val="2E74B5" w:themeColor="accent1" w:themeShade="BF"/>
+          <w:u w:val="single"/>
+        </w:rPr>
+        <w:t xml:space="preserve"> Zweite Auflage Dezember 2013</w:t>
+      </w:r>
+      <w:r>
+        <w:rPr>
+          <w:i/>
+          <w:color w:val="2E74B5" w:themeColor="accent1" w:themeShade="BF"/>
+          <w:u w:val="single"/>
+        </w:rPr>
+        <w:t xml:space="preserve"> Kapitel 7.2</w:t>
       </w:r>
     </w:p>
     <w:sectPr>
@@ -138,6 +1875,127 @@
     </w:sectPr>
   </w:body>
 </w:document>
+</file>
+
+<file path=word/numbering.xml><?xml version="1.0" encoding="utf-8"?>
+<w:numbering xmlns:wpc="http://schemas.microsoft.com/office/word/2010/wordprocessingCanvas" xmlns:cx="http://schemas.microsoft.com/office/drawing/2014/chartex" xmlns:cx1="http://schemas.microsoft.com/office/drawing/2015/9/8/chartex" xmlns:cx2="http://schemas.microsoft.com/office/drawing/2015/10/21/chartex" xmlns:mc="http://schemas.openxmlformats.org/markup-compatibility/2006" xmlns:o="urn:schemas-microsoft-com:office:office" xmlns:r="http://schemas.openxmlformats.org/officeDocument/2006/relationships" xmlns:m="http://schemas.openxmlformats.org/officeDocument/2006/math" xmlns:v="urn:schemas-microsoft-com:vml" xmlns:wp14="http://schemas.microsoft.com/office/word/2010/wordprocessingDrawing" xmlns:wp="http://schemas.openxmlformats.org/drawingml/2006/wordprocessingDrawing" xmlns:w10="urn:schemas-microsoft-com:office:word" xmlns:w="http://schemas.openxmlformats.org/wordprocessingml/2006/main" xmlns:w14="http://schemas.microsoft.com/office/word/2010/wordml" xmlns:w15="http://schemas.microsoft.com/office/word/2012/wordml" xmlns:w16se="http://schemas.microsoft.com/office/word/2015/wordml/symex" xmlns:wpg="http://schemas.microsoft.com/office/word/2010/wordprocessingGroup" xmlns:wpi="http://schemas.microsoft.com/office/word/2010/wordprocessingInk" xmlns:wne="http://schemas.microsoft.com/office/word/2006/wordml" xmlns:wps="http://schemas.microsoft.com/office/word/2010/wordprocessingShape" mc:Ignorable="w14 w15 w16se wp14">
+  <w:abstractNum w:abstractNumId="0" w15:restartNumberingAfterBreak="0">
+    <w:nsid w:val="67F8669B"/>
+    <w:multiLevelType w:val="hybridMultilevel"/>
+    <w:tmpl w:val="DD4E7D6A"/>
+    <w:lvl w:ilvl="0" w:tplc="F8AC6A98">
+      <w:start w:val="2"/>
+      <w:numFmt w:val="bullet"/>
+      <w:lvlText w:val="-"/>
+      <w:lvlJc w:val="left"/>
+      <w:pPr>
+        <w:ind w:left="720" w:hanging="360"/>
+      </w:pPr>
+      <w:rPr>
+        <w:rFonts w:ascii="Calibri" w:eastAsiaTheme="minorHAnsi" w:hAnsi="Calibri" w:cstheme="minorBidi" w:hint="default"/>
+      </w:rPr>
+    </w:lvl>
+    <w:lvl w:ilvl="1" w:tplc="08070003" w:tentative="1">
+      <w:start w:val="1"/>
+      <w:numFmt w:val="bullet"/>
+      <w:lvlText w:val="o"/>
+      <w:lvlJc w:val="left"/>
+      <w:pPr>
+        <w:ind w:left="1440" w:hanging="360"/>
+      </w:pPr>
+      <w:rPr>
+        <w:rFonts w:ascii="Courier New" w:hAnsi="Courier New" w:cs="Courier New" w:hint="default"/>
+      </w:rPr>
+    </w:lvl>
+    <w:lvl w:ilvl="2" w:tplc="08070005" w:tentative="1">
+      <w:start w:val="1"/>
+      <w:numFmt w:val="bullet"/>
+      <w:lvlText w:val=""/>
+      <w:lvlJc w:val="left"/>
+      <w:pPr>
+        <w:ind w:left="2160" w:hanging="360"/>
+      </w:pPr>
+      <w:rPr>
+        <w:rFonts w:ascii="Wingdings" w:hAnsi="Wingdings" w:hint="default"/>
+      </w:rPr>
+    </w:lvl>
+    <w:lvl w:ilvl="3" w:tplc="08070001" w:tentative="1">
+      <w:start w:val="1"/>
+      <w:numFmt w:val="bullet"/>
+      <w:lvlText w:val=""/>
+      <w:lvlJc w:val="left"/>
+      <w:pPr>
+        <w:ind w:left="2880" w:hanging="360"/>
+      </w:pPr>
+      <w:rPr>
+        <w:rFonts w:ascii="Symbol" w:hAnsi="Symbol" w:hint="default"/>
+      </w:rPr>
+    </w:lvl>
+    <w:lvl w:ilvl="4" w:tplc="08070003" w:tentative="1">
+      <w:start w:val="1"/>
+      <w:numFmt w:val="bullet"/>
+      <w:lvlText w:val="o"/>
+      <w:lvlJc w:val="left"/>
+      <w:pPr>
+        <w:ind w:left="3600" w:hanging="360"/>
+      </w:pPr>
+      <w:rPr>
+        <w:rFonts w:ascii="Courier New" w:hAnsi="Courier New" w:cs="Courier New" w:hint="default"/>
+      </w:rPr>
+    </w:lvl>
+    <w:lvl w:ilvl="5" w:tplc="08070005" w:tentative="1">
+      <w:start w:val="1"/>
+      <w:numFmt w:val="bullet"/>
+      <w:lvlText w:val=""/>
+      <w:lvlJc w:val="left"/>
+      <w:pPr>
+        <w:ind w:left="4320" w:hanging="360"/>
+      </w:pPr>
+      <w:rPr>
+        <w:rFonts w:ascii="Wingdings" w:hAnsi="Wingdings" w:hint="default"/>
+      </w:rPr>
+    </w:lvl>
+    <w:lvl w:ilvl="6" w:tplc="08070001" w:tentative="1">
+      <w:start w:val="1"/>
+      <w:numFmt w:val="bullet"/>
+      <w:lvlText w:val=""/>
+      <w:lvlJc w:val="left"/>
+      <w:pPr>
+        <w:ind w:left="5040" w:hanging="360"/>
+      </w:pPr>
+      <w:rPr>
+        <w:rFonts w:ascii="Symbol" w:hAnsi="Symbol" w:hint="default"/>
+      </w:rPr>
+    </w:lvl>
+    <w:lvl w:ilvl="7" w:tplc="08070003" w:tentative="1">
+      <w:start w:val="1"/>
+      <w:numFmt w:val="bullet"/>
+      <w:lvlText w:val="o"/>
+      <w:lvlJc w:val="left"/>
+      <w:pPr>
+        <w:ind w:left="5760" w:hanging="360"/>
+      </w:pPr>
+      <w:rPr>
+        <w:rFonts w:ascii="Courier New" w:hAnsi="Courier New" w:cs="Courier New" w:hint="default"/>
+      </w:rPr>
+    </w:lvl>
+    <w:lvl w:ilvl="8" w:tplc="08070005" w:tentative="1">
+      <w:start w:val="1"/>
+      <w:numFmt w:val="bullet"/>
+      <w:lvlText w:val=""/>
+      <w:lvlJc w:val="left"/>
+      <w:pPr>
+        <w:ind w:left="6480" w:hanging="360"/>
+      </w:pPr>
+      <w:rPr>
+        <w:rFonts w:ascii="Wingdings" w:hAnsi="Wingdings" w:hint="default"/>
+      </w:rPr>
+    </w:lvl>
+  </w:abstractNum>
+  <w:num w:numId="1">
+    <w:abstractNumId w:val="0"/>
+  </w:num>
+</w:numbering>
 </file>
 
 <file path=word/styles.xml><?xml version="1.0" encoding="utf-8"?>
@@ -573,6 +2431,29 @@
       <w:u w:val="single"/>
     </w:rPr>
   </w:style>
+  <w:style w:type="character" w:styleId="BesuchterLink">
+    <w:name w:val="FollowedHyperlink"/>
+    <w:basedOn w:val="Absatz-Standardschriftart"/>
+    <w:uiPriority w:val="99"/>
+    <w:semiHidden/>
+    <w:unhideWhenUsed/>
+    <w:rsid w:val="007476F8"/>
+    <w:rPr>
+      <w:color w:val="954F72" w:themeColor="followedHyperlink"/>
+      <w:u w:val="single"/>
+    </w:rPr>
+  </w:style>
+  <w:style w:type="paragraph" w:styleId="Listenabsatz">
+    <w:name w:val="List Paragraph"/>
+    <w:basedOn w:val="Standard"/>
+    <w:uiPriority w:val="34"/>
+    <w:qFormat/>
+    <w:rsid w:val="008A1070"/>
+    <w:pPr>
+      <w:ind w:left="720"/>
+      <w:contextualSpacing/>
+    </w:pPr>
+  </w:style>
 </w:styles>
 </file>
 

</xml_diff>